<commit_message>
hotfixes for all pracs
</commit_message>
<xml_diff>
--- a/ПРАК1_ТРП-1-23_Тазеев_Р.Р.docx
+++ b/ПРАК1_ТРП-1-23_Тазеев_Р.Р.docx
@@ -1,6 +1,6 @@
 
 <file path=word/document.xml><?xml version="1.0" encoding="utf-8"?>
-<w:document xmlns:wpc="http://schemas.microsoft.com/office/word/2010/wordprocessingCanvas" xmlns:cx="http://schemas.microsoft.com/office/drawing/2014/chartex" xmlns:cx1="http://schemas.microsoft.com/office/drawing/2015/9/8/chartex" xmlns:cx2="http://schemas.microsoft.com/office/drawing/2015/10/21/chartex" xmlns:cx3="http://schemas.microsoft.com/office/drawing/2016/5/9/chartex" xmlns:cx4="http://schemas.microsoft.com/office/drawing/2016/5/10/chartex" xmlns:cx5="http://schemas.microsoft.com/office/drawing/2016/5/11/chartex" xmlns:cx6="http://schemas.microsoft.com/office/drawing/2016/5/12/chartex" xmlns:cx7="http://schemas.microsoft.com/office/drawing/2016/5/13/chartex" xmlns:cx8="http://schemas.microsoft.com/office/drawing/2016/5/14/chartex" xmlns:mc="http://schemas.openxmlformats.org/markup-compatibility/2006" xmlns:aink="http://schemas.microsoft.com/office/drawing/2016/ink" xmlns:am3d="http://schemas.microsoft.com/office/drawing/2017/model3d" xmlns:o="urn:schemas-microsoft-com:office:office" xmlns:oel="http://schemas.microsoft.com/office/2019/extlst" xmlns:r="http://schemas.openxmlformats.org/officeDocument/2006/relationships" xmlns:m="http://schemas.openxmlformats.org/officeDocument/2006/math" xmlns:v="urn:schemas-microsoft-com:vml" xmlns:wp14="http://schemas.microsoft.com/office/word/2010/wordprocessingDrawing" xmlns:wp="http://schemas.openxmlformats.org/drawingml/2006/wordprocessingDrawing" xmlns:w10="urn:schemas-microsoft-com:office:word" xmlns:w="http://schemas.openxmlformats.org/wordprocessingml/2006/main" xmlns:w14="http://schemas.microsoft.com/office/word/2010/wordml" xmlns:w15="http://schemas.microsoft.com/office/word/2012/wordml" xmlns:w16cex="http://schemas.microsoft.com/office/word/2018/wordml/cex" xmlns:w16cid="http://schemas.microsoft.com/office/word/2016/wordml/cid" xmlns:w16="http://schemas.microsoft.com/office/word/2018/wordml" xmlns:w16du="http://schemas.microsoft.com/office/word/2023/wordml/word16du" xmlns:w16sdtdh="http://schemas.microsoft.com/office/word/2020/wordml/sdtdatahash" xmlns:w16sdtfl="http://schemas.microsoft.com/office/word/2024/wordml/sdtformatlock" xmlns:w16se="http://schemas.microsoft.com/office/word/2015/wordml/symex" xmlns:wpg="http://schemas.microsoft.com/office/word/2010/wordprocessingGroup" xmlns:wpi="http://schemas.microsoft.com/office/word/2010/wordprocessingInk" xmlns:wne="http://schemas.microsoft.com/office/word/2006/wordml" xmlns:wps="http://schemas.microsoft.com/office/word/2010/wordprocessingShape" mc:Ignorable="w14 w15 w16se w16cid w16 w16cex w16sdtdh w16sdtfl w16du wp14">
+<w:document xmlns:wpc="http://schemas.microsoft.com/office/word/2010/wordprocessingCanvas" xmlns:cx="http://schemas.microsoft.com/office/drawing/2014/chartex" xmlns:cx1="http://schemas.microsoft.com/office/drawing/2015/9/8/chartex" xmlns:cx2="http://schemas.microsoft.com/office/drawing/2015/10/21/chartex" xmlns:cx3="http://schemas.microsoft.com/office/drawing/2016/5/9/chartex" xmlns:cx4="http://schemas.microsoft.com/office/drawing/2016/5/10/chartex" xmlns:cx5="http://schemas.microsoft.com/office/drawing/2016/5/11/chartex" xmlns:cx6="http://schemas.microsoft.com/office/drawing/2016/5/12/chartex" xmlns:cx7="http://schemas.microsoft.com/office/drawing/2016/5/13/chartex" xmlns:cx8="http://schemas.microsoft.com/office/drawing/2016/5/14/chartex" xmlns:mc="http://schemas.openxmlformats.org/markup-compatibility/2006" xmlns:aink="http://schemas.microsoft.com/office/drawing/2016/ink" xmlns:am3d="http://schemas.microsoft.com/office/drawing/2017/model3d" xmlns:o="urn:schemas-microsoft-com:office:office" xmlns:r="http://schemas.openxmlformats.org/officeDocument/2006/relationships" xmlns:m="http://schemas.openxmlformats.org/officeDocument/2006/math" xmlns:v="urn:schemas-microsoft-com:vml" xmlns:wp14="http://schemas.microsoft.com/office/word/2010/wordprocessingDrawing" xmlns:wp="http://schemas.openxmlformats.org/drawingml/2006/wordprocessingDrawing" xmlns:w10="urn:schemas-microsoft-com:office:word" xmlns:w="http://schemas.openxmlformats.org/wordprocessingml/2006/main" xmlns:w14="http://schemas.microsoft.com/office/word/2010/wordml" xmlns:w15="http://schemas.microsoft.com/office/word/2012/wordml" xmlns:w16cid="http://schemas.microsoft.com/office/word/2016/wordml/cid" xmlns:w16se="http://schemas.microsoft.com/office/word/2015/wordml/symex" xmlns:wpg="http://schemas.microsoft.com/office/word/2010/wordprocessingGroup" xmlns:wpi="http://schemas.microsoft.com/office/word/2010/wordprocessingInk" xmlns:wne="http://schemas.microsoft.com/office/word/2006/wordml" xmlns:wps="http://schemas.microsoft.com/office/word/2010/wordprocessingShape" mc:Ignorable="w14 w15 w16se w16cid wp14">
   <w:body>
     <w:p>
       <w:pPr>
@@ -500,6 +500,7 @@
     <w:p/>
     <w:p>
       <w:pPr>
+        <w:spacing w:line="360" w:lineRule="auto"/>
         <w:rPr>
           <w:b/>
           <w:sz w:val="28"/>
@@ -518,6 +519,7 @@
     </w:p>
     <w:p>
       <w:pPr>
+        <w:spacing w:line="360" w:lineRule="auto"/>
         <w:rPr>
           <w:b/>
           <w:sz w:val="28"/>
@@ -527,6 +529,7 @@
     </w:p>
     <w:p>
       <w:pPr>
+        <w:spacing w:line="360" w:lineRule="auto"/>
         <w:rPr>
           <w:b/>
           <w:sz w:val="28"/>
@@ -544,6 +547,7 @@
     </w:p>
     <w:p>
       <w:pPr>
+        <w:spacing w:line="360" w:lineRule="auto"/>
         <w:rPr>
           <w:sz w:val="28"/>
           <w:szCs w:val="28"/>
@@ -569,14 +573,7 @@
           <w:sz w:val="28"/>
           <w:szCs w:val="28"/>
         </w:rPr>
-        <w:t>. Какова вероятность</w:t>
-      </w:r>
-      <w:r>
-        <w:rPr>
-          <w:sz w:val="28"/>
-          <w:szCs w:val="28"/>
-        </w:rPr>
-        <w:t xml:space="preserve"> того, что координаты (</w:t>
+        <w:t>. Какова вероятность того, что координаты (</w:t>
       </w:r>
       <w:r>
         <w:rPr>
@@ -606,520 +603,351 @@
           <w:sz w:val="28"/>
           <w:szCs w:val="28"/>
         </w:rPr>
-        <w:t xml:space="preserve">) этой точки отличаются одна от другой не более чем на 1 </w:t>
-      </w:r>
-      <w:proofErr w:type="gramStart"/>
-      <w:r>
-        <w:rPr>
-          <w:sz w:val="28"/>
-          <w:szCs w:val="28"/>
-        </w:rPr>
-        <w:t>см ?</w:t>
-      </w:r>
-      <w:proofErr w:type="gramEnd"/>
-    </w:p>
-    <w:p>
-      <w:pPr>
-        <w:rPr>
-          <w:sz w:val="28"/>
-          <w:szCs w:val="28"/>
-        </w:rPr>
-      </w:pPr>
-    </w:p>
-    <w:p>
-      <w:pPr>
+        <w:t>) этой точки отличаются одна от другой не более чем на 1 см?</w:t>
+      </w:r>
+    </w:p>
+    <w:p>
+      <w:pPr>
+        <w:spacing w:line="360" w:lineRule="auto"/>
         <w:rPr>
           <w:b/>
           <w:sz w:val="28"/>
           <w:szCs w:val="28"/>
+        </w:rPr>
+      </w:pPr>
+      <w:r>
+        <w:rPr>
+          <w:b/>
+          <w:sz w:val="28"/>
+          <w:szCs w:val="28"/>
+        </w:rPr>
+        <w:t>Решение и обоснование:</w:t>
+      </w:r>
+    </w:p>
+    <w:p>
+      <w:pPr>
+        <w:spacing w:line="360" w:lineRule="auto"/>
+        <w:rPr>
+          <w:bCs/>
+          <w:sz w:val="28"/>
+          <w:szCs w:val="28"/>
+        </w:rPr>
+      </w:pPr>
+      <w:r>
+        <w:rPr>
+          <w:b/>
+          <w:bCs/>
+          <w:sz w:val="28"/>
+          <w:szCs w:val="28"/>
+        </w:rPr>
+        <w:t>Дано:</w:t>
+      </w:r>
+      <w:r>
+        <w:rPr>
+          <w:bCs/>
+          <w:sz w:val="28"/>
+          <w:szCs w:val="28"/>
+        </w:rPr>
+        <w:t xml:space="preserve"> </w:t>
+      </w:r>
+      <w:r>
+        <w:rPr>
+          <w:bCs/>
+          <w:sz w:val="28"/>
+          <w:szCs w:val="28"/>
+        </w:rPr>
+        <w:t>Площадь квадрата равна 100 см². Следовательно, длина стороны квадрата составляет 10 см.</w:t>
+      </w:r>
+      <w:r>
+        <w:rPr>
+          <w:bCs/>
+          <w:sz w:val="28"/>
+          <w:szCs w:val="28"/>
+        </w:rPr>
+        <w:t xml:space="preserve"> </w:t>
+      </w:r>
+      <w:r>
+        <w:rPr>
+          <w:bCs/>
+          <w:sz w:val="28"/>
+          <w:szCs w:val="28"/>
+        </w:rPr>
+        <w:t xml:space="preserve">Необходимо найти вероятность того, что модуль разности координат точки (x и y ) не превышает 1, то есть </w:t>
+      </w:r>
+      <w:r>
+        <w:rPr>
+          <w:rFonts w:ascii="Cambria Math" w:hAnsi="Cambria Math" w:cs="Cambria Math"/>
+          <w:bCs/>
+          <w:sz w:val="28"/>
+          <w:szCs w:val="28"/>
+        </w:rPr>
+        <w:t>∣</w:t>
+      </w:r>
+      <w:r>
+        <w:rPr>
+          <w:bCs/>
+          <w:sz w:val="28"/>
+          <w:szCs w:val="28"/>
+        </w:rPr>
+        <w:t xml:space="preserve">x−y </w:t>
+      </w:r>
+      <w:r>
+        <w:rPr>
+          <w:rFonts w:ascii="Cambria Math" w:hAnsi="Cambria Math" w:cs="Cambria Math"/>
+          <w:bCs/>
+          <w:sz w:val="28"/>
+          <w:szCs w:val="28"/>
+        </w:rPr>
+        <w:t>∣</w:t>
+      </w:r>
+      <w:r>
+        <w:rPr>
+          <w:bCs/>
+          <w:sz w:val="28"/>
+          <w:szCs w:val="28"/>
+        </w:rPr>
+        <w:t xml:space="preserve"> </w:t>
+      </w:r>
+      <w:r>
+        <w:rPr>
+          <w:bCs/>
+          <w:sz w:val="28"/>
+          <w:szCs w:val="28"/>
+        </w:rPr>
+        <w:t>≤ 1.</w:t>
+      </w:r>
+    </w:p>
+    <w:p>
+      <w:pPr>
+        <w:spacing w:line="360" w:lineRule="auto"/>
+        <w:rPr>
+          <w:bCs/>
+          <w:sz w:val="28"/>
+          <w:szCs w:val="28"/>
+        </w:rPr>
+      </w:pPr>
+      <w:r>
+        <w:rPr>
+          <w:b/>
+          <w:bCs/>
+          <w:sz w:val="28"/>
+          <w:szCs w:val="28"/>
+        </w:rPr>
+        <w:t>Область допустимых значений</w:t>
+      </w:r>
+      <w:r>
+        <w:rPr>
+          <w:bCs/>
+          <w:sz w:val="28"/>
+          <w:szCs w:val="28"/>
+        </w:rPr>
+        <w:t xml:space="preserve">. </w:t>
+      </w:r>
+      <w:r>
+        <w:rPr>
+          <w:bCs/>
+          <w:sz w:val="28"/>
+          <w:szCs w:val="28"/>
+        </w:rPr>
+        <w:t xml:space="preserve">Условие </w:t>
+      </w:r>
+      <w:r>
+        <w:rPr>
+          <w:rFonts w:ascii="Cambria Math" w:hAnsi="Cambria Math" w:cs="Cambria Math"/>
+          <w:bCs/>
+          <w:sz w:val="28"/>
+          <w:szCs w:val="28"/>
+        </w:rPr>
+        <w:t>∣</w:t>
+      </w:r>
+      <w:r>
+        <w:rPr>
+          <w:bCs/>
+          <w:sz w:val="28"/>
+          <w:szCs w:val="28"/>
+        </w:rPr>
+        <w:t>x</w:t>
+      </w:r>
+      <w:r>
+        <w:rPr>
+          <w:bCs/>
+          <w:sz w:val="28"/>
+          <w:szCs w:val="28"/>
+        </w:rPr>
+        <w:t xml:space="preserve"> </w:t>
+      </w:r>
+      <w:r>
+        <w:rPr>
+          <w:bCs/>
+          <w:sz w:val="28"/>
+          <w:szCs w:val="28"/>
+        </w:rPr>
+        <w:t>−</w:t>
+      </w:r>
+      <w:r>
+        <w:rPr>
+          <w:bCs/>
+          <w:sz w:val="28"/>
+          <w:szCs w:val="28"/>
+        </w:rPr>
+        <w:t xml:space="preserve"> </w:t>
+      </w:r>
+      <w:r>
+        <w:rPr>
+          <w:bCs/>
+          <w:sz w:val="28"/>
+          <w:szCs w:val="28"/>
+        </w:rPr>
+        <w:t>y</w:t>
+      </w:r>
+      <w:r>
+        <w:rPr>
+          <w:rFonts w:ascii="Cambria Math" w:hAnsi="Cambria Math" w:cs="Cambria Math"/>
+          <w:bCs/>
+          <w:sz w:val="28"/>
+          <w:szCs w:val="28"/>
+        </w:rPr>
+        <w:t>∣</w:t>
+      </w:r>
+      <w:r>
+        <w:rPr>
+          <w:bCs/>
+          <w:sz w:val="28"/>
+          <w:szCs w:val="28"/>
+        </w:rPr>
+        <w:t xml:space="preserve"> </w:t>
+      </w:r>
+      <w:r>
+        <w:rPr>
+          <w:bCs/>
+          <w:sz w:val="28"/>
+          <w:szCs w:val="28"/>
+        </w:rPr>
+        <w:t>≤</w:t>
+      </w:r>
+      <w:r>
+        <w:rPr>
+          <w:bCs/>
+          <w:sz w:val="28"/>
+          <w:szCs w:val="28"/>
+        </w:rPr>
+        <w:t xml:space="preserve"> </w:t>
+      </w:r>
+      <w:r>
+        <w:rPr>
+          <w:bCs/>
+          <w:sz w:val="28"/>
+          <w:szCs w:val="28"/>
+        </w:rPr>
+        <w:t>1 задает две прямые:</w:t>
+      </w:r>
+      <w:r>
+        <w:rPr>
+          <w:bCs/>
+          <w:sz w:val="28"/>
+          <w:szCs w:val="28"/>
+        </w:rPr>
+        <w:t xml:space="preserve"> </w:t>
+      </w:r>
+      <w:r>
+        <w:rPr>
+          <w:bCs/>
+          <w:sz w:val="28"/>
+          <w:szCs w:val="28"/>
           <w:lang w:val="en-US"/>
         </w:rPr>
+        <w:t>x</w:t>
+      </w:r>
+      <w:r>
+        <w:rPr>
+          <w:bCs/>
+          <w:sz w:val="28"/>
+          <w:szCs w:val="28"/>
+        </w:rPr>
+        <w:t xml:space="preserve"> - </w:t>
+      </w:r>
+      <w:r>
+        <w:rPr>
+          <w:bCs/>
+          <w:sz w:val="28"/>
+          <w:szCs w:val="28"/>
+          <w:lang w:val="en-US"/>
+        </w:rPr>
+        <w:t>y</w:t>
+      </w:r>
+      <w:r>
+        <w:rPr>
+          <w:bCs/>
+          <w:sz w:val="28"/>
+          <w:szCs w:val="28"/>
+        </w:rPr>
+        <w:t xml:space="preserve"> = 1</w:t>
+      </w:r>
+      <w:r>
+        <w:rPr>
+          <w:bCs/>
+          <w:sz w:val="28"/>
+          <w:szCs w:val="28"/>
+        </w:rPr>
+        <w:t xml:space="preserve">; </w:t>
+      </w:r>
+      <w:r>
+        <w:rPr>
+          <w:bCs/>
+          <w:sz w:val="28"/>
+          <w:szCs w:val="28"/>
+        </w:rPr>
+        <w:t>x - y = −1.</w:t>
+      </w:r>
+      <w:r>
+        <w:rPr>
+          <w:bCs/>
+          <w:sz w:val="28"/>
+          <w:szCs w:val="28"/>
+        </w:rPr>
+        <w:t xml:space="preserve"> </w:t>
+      </w:r>
+      <w:r>
+        <w:rPr>
+          <w:bCs/>
+          <w:sz w:val="28"/>
+          <w:szCs w:val="28"/>
+        </w:rPr>
+        <w:t>Пространство между этими прямыми образует область, где выполняется данное условие.</w:t>
+      </w:r>
+    </w:p>
+    <w:p>
+      <w:pPr>
+        <w:spacing w:line="360" w:lineRule="auto"/>
+        <w:rPr>
+          <w:bCs/>
+          <w:sz w:val="28"/>
+          <w:szCs w:val="28"/>
+        </w:rPr>
       </w:pPr>
       <w:r>
         <w:rPr>
           <w:b/>
-          <w:sz w:val="28"/>
-          <w:szCs w:val="28"/>
-        </w:rPr>
-        <w:t>Решение и обоснование:</w:t>
-      </w:r>
-    </w:p>
-    <w:p>
-      <w:pPr>
-        <w:rPr>
-          <w:b/>
-          <w:sz w:val="28"/>
-          <w:szCs w:val="28"/>
-          <w:lang w:val="en-US"/>
-        </w:rPr>
-      </w:pPr>
-    </w:p>
-    <w:p>
-      <w:pPr>
-        <w:rPr>
-          <w:bCs/>
-          <w:sz w:val="28"/>
-          <w:szCs w:val="28"/>
-        </w:rPr>
-      </w:pPr>
-      <w:r>
-        <w:rPr>
-          <w:bCs/>
-          <w:sz w:val="28"/>
-          <w:szCs w:val="28"/>
-        </w:rPr>
-        <w:t>Дано:</w:t>
-      </w:r>
-    </w:p>
-    <w:p>
-      <w:pPr>
-        <w:numPr>
-          <w:ilvl w:val="0"/>
-          <w:numId w:val="2"/>
-        </w:numPr>
-        <w:rPr>
-          <w:bCs/>
-          <w:sz w:val="28"/>
-          <w:szCs w:val="28"/>
-        </w:rPr>
-      </w:pPr>
-      <w:r>
-        <w:rPr>
-          <w:bCs/>
-          <w:sz w:val="28"/>
-          <w:szCs w:val="28"/>
-        </w:rPr>
-        <w:t>Площадь квадрата равна 100 см². Следовательно, длина стороны квадрата составляет 10 см.</w:t>
-      </w:r>
-    </w:p>
-    <w:p>
-      <w:pPr>
-        <w:numPr>
-          <w:ilvl w:val="0"/>
-          <w:numId w:val="2"/>
-        </w:numPr>
-        <w:rPr>
-          <w:bCs/>
-          <w:sz w:val="28"/>
-          <w:szCs w:val="28"/>
-        </w:rPr>
-      </w:pPr>
-      <w:r>
-        <w:rPr>
-          <w:bCs/>
-          <w:sz w:val="28"/>
-          <w:szCs w:val="28"/>
-        </w:rPr>
-        <w:t xml:space="preserve">Необходимо найти вероятность того, что модуль разности координат точки (x и </w:t>
-      </w:r>
-      <w:proofErr w:type="gramStart"/>
-      <w:r>
-        <w:rPr>
-          <w:bCs/>
-          <w:sz w:val="28"/>
-          <w:szCs w:val="28"/>
-        </w:rPr>
-        <w:t>y</w:t>
-      </w:r>
-      <w:r>
-        <w:rPr>
-          <w:bCs/>
-          <w:sz w:val="28"/>
-          <w:szCs w:val="28"/>
-        </w:rPr>
-        <w:t xml:space="preserve"> </w:t>
-      </w:r>
-      <w:r>
-        <w:rPr>
-          <w:bCs/>
-          <w:sz w:val="28"/>
-          <w:szCs w:val="28"/>
-        </w:rPr>
-        <w:t>)</w:t>
-      </w:r>
-      <w:proofErr w:type="gramEnd"/>
-      <w:r>
-        <w:rPr>
-          <w:bCs/>
-          <w:sz w:val="28"/>
-          <w:szCs w:val="28"/>
-        </w:rPr>
-        <w:t xml:space="preserve"> не превышает 1, то есть </w:t>
-      </w:r>
-      <w:r>
-        <w:rPr>
-          <w:rFonts w:ascii="Cambria Math" w:hAnsi="Cambria Math" w:cs="Cambria Math"/>
-          <w:bCs/>
-          <w:sz w:val="28"/>
-          <w:szCs w:val="28"/>
-        </w:rPr>
-        <w:t>∣</w:t>
-      </w:r>
-      <w:r>
-        <w:rPr>
-          <w:bCs/>
-          <w:sz w:val="28"/>
-          <w:szCs w:val="28"/>
-        </w:rPr>
-        <w:t>x−y</w:t>
-      </w:r>
-      <w:r>
-        <w:rPr>
-          <w:bCs/>
-          <w:sz w:val="28"/>
-          <w:szCs w:val="28"/>
-        </w:rPr>
-        <w:t xml:space="preserve"> </w:t>
-      </w:r>
-      <w:r>
-        <w:rPr>
-          <w:rFonts w:ascii="Cambria Math" w:hAnsi="Cambria Math" w:cs="Cambria Math"/>
-          <w:bCs/>
-          <w:sz w:val="28"/>
-          <w:szCs w:val="28"/>
-        </w:rPr>
-        <w:t>∣</w:t>
-      </w:r>
-      <w:r>
-        <w:rPr>
-          <w:rFonts w:ascii="Cambria Math" w:hAnsi="Cambria Math" w:cs="Cambria Math"/>
-          <w:bCs/>
-          <w:sz w:val="28"/>
-          <w:szCs w:val="28"/>
-        </w:rPr>
-        <w:t xml:space="preserve"> </w:t>
-      </w:r>
-      <w:r>
-        <w:rPr>
-          <w:bCs/>
-          <w:sz w:val="28"/>
-          <w:szCs w:val="28"/>
-        </w:rPr>
-        <w:t>≤</w:t>
-      </w:r>
-      <w:r>
-        <w:rPr>
-          <w:bCs/>
-          <w:sz w:val="28"/>
-          <w:szCs w:val="28"/>
-        </w:rPr>
-        <w:t xml:space="preserve"> 1</w:t>
-      </w:r>
-      <w:r>
-        <w:rPr>
-          <w:bCs/>
-          <w:sz w:val="28"/>
-          <w:szCs w:val="28"/>
-        </w:rPr>
-        <w:t>.</w:t>
-      </w:r>
-    </w:p>
-    <w:p>
-      <w:pPr>
-        <w:rPr>
-          <w:bCs/>
-          <w:sz w:val="28"/>
-          <w:szCs w:val="28"/>
-        </w:rPr>
-      </w:pPr>
-    </w:p>
-    <w:p>
-      <w:pPr>
-        <w:rPr>
-          <w:bCs/>
-          <w:sz w:val="28"/>
-          <w:szCs w:val="28"/>
-        </w:rPr>
-      </w:pPr>
-      <w:r>
-        <w:rPr>
-          <w:b/>
-          <w:bCs/>
-          <w:sz w:val="28"/>
-          <w:szCs w:val="28"/>
-        </w:rPr>
-        <w:t>Шаг 1. Область допустимых значений</w:t>
-      </w:r>
-      <w:r>
-        <w:rPr>
-          <w:bCs/>
-          <w:sz w:val="28"/>
-          <w:szCs w:val="28"/>
-        </w:rPr>
-        <w:br/>
-        <w:t xml:space="preserve">Условие </w:t>
-      </w:r>
-      <w:r>
-        <w:rPr>
-          <w:rFonts w:ascii="Cambria Math" w:hAnsi="Cambria Math" w:cs="Cambria Math"/>
-          <w:bCs/>
-          <w:sz w:val="28"/>
-          <w:szCs w:val="28"/>
-        </w:rPr>
-        <w:t>∣</w:t>
-      </w:r>
-      <w:r>
-        <w:rPr>
-          <w:bCs/>
-          <w:sz w:val="28"/>
-          <w:szCs w:val="28"/>
-        </w:rPr>
-        <w:t>x</w:t>
-      </w:r>
-      <w:r>
-        <w:rPr>
-          <w:bCs/>
-          <w:sz w:val="28"/>
-          <w:szCs w:val="28"/>
-        </w:rPr>
-        <w:t xml:space="preserve"> </w:t>
-      </w:r>
-      <w:r>
-        <w:rPr>
-          <w:bCs/>
-          <w:sz w:val="28"/>
-          <w:szCs w:val="28"/>
-        </w:rPr>
-        <w:t>−</w:t>
-      </w:r>
-      <w:r>
-        <w:rPr>
-          <w:bCs/>
-          <w:sz w:val="28"/>
-          <w:szCs w:val="28"/>
-        </w:rPr>
-        <w:t xml:space="preserve"> </w:t>
-      </w:r>
-      <w:r>
-        <w:rPr>
-          <w:bCs/>
-          <w:sz w:val="28"/>
-          <w:szCs w:val="28"/>
-        </w:rPr>
-        <w:t>y</w:t>
-      </w:r>
-      <w:r>
-        <w:rPr>
-          <w:rFonts w:ascii="Cambria Math" w:hAnsi="Cambria Math" w:cs="Cambria Math"/>
-          <w:bCs/>
-          <w:sz w:val="28"/>
-          <w:szCs w:val="28"/>
-        </w:rPr>
-        <w:t>∣</w:t>
-      </w:r>
-      <w:r>
-        <w:rPr>
-          <w:rFonts w:ascii="Cambria Math" w:hAnsi="Cambria Math" w:cs="Cambria Math"/>
-          <w:bCs/>
-          <w:sz w:val="28"/>
-          <w:szCs w:val="28"/>
-        </w:rPr>
-        <w:t xml:space="preserve"> </w:t>
-      </w:r>
-      <w:r>
-        <w:rPr>
-          <w:bCs/>
-          <w:sz w:val="28"/>
-          <w:szCs w:val="28"/>
-        </w:rPr>
-        <w:t>≤</w:t>
-      </w:r>
-      <w:r>
-        <w:rPr>
-          <w:bCs/>
-          <w:sz w:val="28"/>
-          <w:szCs w:val="28"/>
-        </w:rPr>
-        <w:t xml:space="preserve"> </w:t>
-      </w:r>
-      <w:r>
-        <w:rPr>
-          <w:bCs/>
-          <w:sz w:val="28"/>
-          <w:szCs w:val="28"/>
-        </w:rPr>
-        <w:t>1 задает две прямые:</w:t>
-      </w:r>
-    </w:p>
-    <w:p>
-      <w:pPr>
-        <w:numPr>
-          <w:ilvl w:val="0"/>
-          <w:numId w:val="3"/>
-        </w:numPr>
-        <w:rPr>
-          <w:bCs/>
-          <w:sz w:val="28"/>
-          <w:szCs w:val="28"/>
-        </w:rPr>
-      </w:pPr>
-      <w:r>
-        <w:rPr>
-          <w:bCs/>
-          <w:sz w:val="28"/>
-          <w:szCs w:val="28"/>
-          <w:lang w:val="en-US"/>
-        </w:rPr>
-        <w:t>x - y</w:t>
-      </w:r>
-      <w:r>
-        <w:rPr>
-          <w:bCs/>
-          <w:sz w:val="28"/>
-          <w:szCs w:val="28"/>
-        </w:rPr>
-        <w:t xml:space="preserve"> </w:t>
-      </w:r>
-      <w:r>
-        <w:rPr>
-          <w:bCs/>
-          <w:sz w:val="28"/>
-          <w:szCs w:val="28"/>
-        </w:rPr>
-        <w:t>=</w:t>
-      </w:r>
-      <w:r>
-        <w:rPr>
-          <w:bCs/>
-          <w:sz w:val="28"/>
-          <w:szCs w:val="28"/>
-          <w:lang w:val="en-US"/>
-        </w:rPr>
-        <w:t xml:space="preserve"> 1</w:t>
-      </w:r>
-      <w:r>
-        <w:rPr>
-          <w:bCs/>
-          <w:sz w:val="28"/>
-          <w:szCs w:val="28"/>
-        </w:rPr>
-        <w:t>,</w:t>
-      </w:r>
-    </w:p>
-    <w:p>
-      <w:pPr>
-        <w:numPr>
-          <w:ilvl w:val="0"/>
-          <w:numId w:val="3"/>
-        </w:numPr>
-        <w:rPr>
-          <w:bCs/>
-          <w:sz w:val="28"/>
-          <w:szCs w:val="28"/>
-        </w:rPr>
-      </w:pPr>
-      <w:r>
-        <w:rPr>
-          <w:bCs/>
-          <w:sz w:val="28"/>
-          <w:szCs w:val="28"/>
-        </w:rPr>
-        <w:t>x</w:t>
-      </w:r>
-      <w:r>
-        <w:rPr>
-          <w:bCs/>
-          <w:sz w:val="28"/>
-          <w:szCs w:val="28"/>
-          <w:lang w:val="en-US"/>
-        </w:rPr>
-        <w:t xml:space="preserve"> - </w:t>
-      </w:r>
-      <w:r>
-        <w:rPr>
-          <w:bCs/>
-          <w:sz w:val="28"/>
-          <w:szCs w:val="28"/>
-        </w:rPr>
-        <w:t>y</w:t>
-      </w:r>
-      <w:r>
-        <w:rPr>
-          <w:bCs/>
-          <w:sz w:val="28"/>
-          <w:szCs w:val="28"/>
-          <w:lang w:val="en-US"/>
-        </w:rPr>
-        <w:t xml:space="preserve"> </w:t>
-      </w:r>
-      <w:r>
-        <w:rPr>
-          <w:bCs/>
-          <w:sz w:val="28"/>
-          <w:szCs w:val="28"/>
-        </w:rPr>
-        <w:t>=</w:t>
-      </w:r>
-      <w:r>
-        <w:rPr>
-          <w:bCs/>
-          <w:sz w:val="28"/>
-          <w:szCs w:val="28"/>
-          <w:lang w:val="en-US"/>
-        </w:rPr>
-        <w:t xml:space="preserve"> </w:t>
-      </w:r>
-      <w:r>
-        <w:rPr>
-          <w:bCs/>
-          <w:sz w:val="28"/>
-          <w:szCs w:val="28"/>
-        </w:rPr>
-        <w:t>−1.</w:t>
-      </w:r>
-    </w:p>
-    <w:p>
-      <w:pPr>
-        <w:rPr>
-          <w:bCs/>
-          <w:sz w:val="28"/>
-          <w:szCs w:val="28"/>
-          <w:lang w:val="en-US"/>
-        </w:rPr>
-      </w:pPr>
-      <w:r>
-        <w:rPr>
-          <w:bCs/>
-          <w:sz w:val="28"/>
-          <w:szCs w:val="28"/>
-        </w:rPr>
-        <w:t>Пространство между этими прямыми образует область, где выполняется данное условие.</w:t>
-      </w:r>
-    </w:p>
-    <w:p>
-      <w:pPr>
-        <w:rPr>
-          <w:bCs/>
-          <w:sz w:val="28"/>
-          <w:szCs w:val="28"/>
-          <w:lang w:val="en-US"/>
-        </w:rPr>
-      </w:pPr>
-    </w:p>
-    <w:p>
-      <w:pPr>
-        <w:rPr>
-          <w:bCs/>
-          <w:sz w:val="28"/>
-          <w:szCs w:val="28"/>
-        </w:rPr>
-      </w:pPr>
-      <w:r>
-        <w:rPr>
-          <w:b/>
-          <w:bCs/>
-          <w:sz w:val="28"/>
-          <w:szCs w:val="28"/>
-        </w:rPr>
-        <w:t>Шаг 2. Границы пересечения</w:t>
-      </w:r>
-      <w:r>
-        <w:rPr>
-          <w:bCs/>
-          <w:sz w:val="28"/>
-          <w:szCs w:val="28"/>
-        </w:rPr>
-        <w:br/>
+          <w:bCs/>
+          <w:sz w:val="28"/>
+          <w:szCs w:val="28"/>
+        </w:rPr>
+        <w:t>Границы пересечения</w:t>
+      </w:r>
+      <w:r>
+        <w:rPr>
+          <w:bCs/>
+          <w:sz w:val="28"/>
+          <w:szCs w:val="28"/>
+        </w:rPr>
+        <w:t xml:space="preserve">. </w:t>
+      </w:r>
+      <w:r>
+        <w:rPr>
+          <w:bCs/>
+          <w:sz w:val="28"/>
+          <w:szCs w:val="28"/>
+        </w:rPr>
         <w:t>Найдем точки пересечения прямых с границами квадрата, сторона которого лежит в пределах от 0 до 10:</w:t>
       </w:r>
     </w:p>
@@ -1129,6 +957,7 @@
           <w:ilvl w:val="0"/>
           <w:numId w:val="4"/>
         </w:numPr>
+        <w:spacing w:line="360" w:lineRule="auto"/>
         <w:rPr>
           <w:bCs/>
           <w:sz w:val="28"/>
@@ -1218,6 +1047,7 @@
           <w:ilvl w:val="1"/>
           <w:numId w:val="4"/>
         </w:numPr>
+        <w:spacing w:line="360" w:lineRule="auto"/>
         <w:rPr>
           <w:bCs/>
           <w:sz w:val="28"/>
@@ -1307,6 +1137,7 @@
           <w:ilvl w:val="1"/>
           <w:numId w:val="4"/>
         </w:numPr>
+        <w:spacing w:line="360" w:lineRule="auto"/>
         <w:rPr>
           <w:bCs/>
           <w:sz w:val="28"/>
@@ -1396,6 +1227,7 @@
           <w:ilvl w:val="0"/>
           <w:numId w:val="4"/>
         </w:numPr>
+        <w:spacing w:line="360" w:lineRule="auto"/>
         <w:rPr>
           <w:bCs/>
           <w:sz w:val="28"/>
@@ -1485,6 +1317,7 @@
           <w:ilvl w:val="1"/>
           <w:numId w:val="4"/>
         </w:numPr>
+        <w:spacing w:line="360" w:lineRule="auto"/>
         <w:rPr>
           <w:bCs/>
           <w:sz w:val="28"/>
@@ -1574,6 +1407,7 @@
           <w:ilvl w:val="1"/>
           <w:numId w:val="4"/>
         </w:numPr>
+        <w:spacing w:line="360" w:lineRule="auto"/>
         <w:rPr>
           <w:bCs/>
           <w:sz w:val="28"/>
@@ -1659,6 +1493,7 @@
     </w:p>
     <w:p>
       <w:pPr>
+        <w:spacing w:line="360" w:lineRule="auto"/>
         <w:rPr>
           <w:bCs/>
           <w:sz w:val="28"/>
@@ -1676,15 +1511,7 @@
     </w:p>
     <w:p>
       <w:pPr>
-        <w:rPr>
-          <w:bCs/>
-          <w:sz w:val="28"/>
-          <w:szCs w:val="28"/>
-        </w:rPr>
-      </w:pPr>
-    </w:p>
-    <w:p>
-      <w:pPr>
+        <w:spacing w:line="360" w:lineRule="auto"/>
         <w:rPr>
           <w:bCs/>
           <w:sz w:val="28"/>
@@ -1698,55 +1525,365 @@
           <w:sz w:val="28"/>
           <w:szCs w:val="28"/>
         </w:rPr>
-        <w:t>Шаг 3. Вычисление площади области</w:t>
-      </w:r>
-      <w:r>
-        <w:rPr>
-          <w:bCs/>
-          <w:sz w:val="28"/>
-          <w:szCs w:val="28"/>
-        </w:rPr>
-        <w:br/>
+        <w:t>Вычисление площади области</w:t>
+      </w:r>
+      <w:r>
+        <w:rPr>
+          <w:bCs/>
+          <w:sz w:val="28"/>
+          <w:szCs w:val="28"/>
+        </w:rPr>
+        <w:t xml:space="preserve">. </w:t>
+      </w:r>
+      <w:r>
+        <w:rPr>
+          <w:bCs/>
+          <w:sz w:val="28"/>
+          <w:szCs w:val="28"/>
+        </w:rPr>
         <w:t>Область, где выполняется условие, представляет собой два треугольника (один сверху, другой снизу от диагонали квадрата).</w:t>
       </w:r>
-    </w:p>
-    <w:p>
-      <w:pPr>
-        <w:rPr>
-          <w:bCs/>
-          <w:sz w:val="28"/>
-          <w:szCs w:val="28"/>
-        </w:rPr>
-      </w:pPr>
-      <w:r>
-        <w:rPr>
-          <w:bCs/>
-          <w:sz w:val="28"/>
-          <w:szCs w:val="28"/>
-        </w:rPr>
-        <w:t xml:space="preserve">Площадь одного треугольника можно </w:t>
-      </w:r>
-      <w:proofErr w:type="gramStart"/>
-      <w:r>
-        <w:rPr>
-          <w:bCs/>
-          <w:sz w:val="28"/>
-          <w:szCs w:val="28"/>
-        </w:rPr>
-        <w:t>рассчитать</w:t>
-      </w:r>
-      <w:proofErr w:type="gramEnd"/>
-      <w:r>
-        <w:rPr>
-          <w:bCs/>
-          <w:sz w:val="28"/>
-          <w:szCs w:val="28"/>
-        </w:rPr>
-        <w:t xml:space="preserve"> как половину произведения основания и высоты. Основание составляет 9 см, высота — 1 см. Тогда площадь одного треугольника равна 4,5 см².</w:t>
-      </w:r>
-    </w:p>
-    <w:p>
-      <w:pPr>
+      <w:r>
+        <w:rPr>
+          <w:bCs/>
+          <w:sz w:val="28"/>
+          <w:szCs w:val="28"/>
+        </w:rPr>
+        <w:t xml:space="preserve"> </w:t>
+      </w:r>
+      <w:r>
+        <w:rPr>
+          <w:bCs/>
+          <w:sz w:val="28"/>
+          <w:szCs w:val="28"/>
+        </w:rPr>
+        <w:t>Площадь одного треугольника можно рассчитать как половину произведения основания и высоты. Основание составляет 9 см, высота — 1 см. Тогда площадь одного треугольника равна 4,5 см².</w:t>
+      </w:r>
+      <w:r>
+        <w:rPr>
+          <w:bCs/>
+          <w:sz w:val="28"/>
+          <w:szCs w:val="28"/>
+        </w:rPr>
+        <w:t xml:space="preserve"> </w:t>
+      </w:r>
+      <w:r>
+        <w:rPr>
+          <w:bCs/>
+          <w:sz w:val="28"/>
+          <w:szCs w:val="28"/>
+        </w:rPr>
+        <w:t>Общая площадь двух треугольников: 4,5</w:t>
+      </w:r>
+      <w:r>
+        <w:rPr>
+          <w:bCs/>
+          <w:sz w:val="28"/>
+          <w:szCs w:val="28"/>
+        </w:rPr>
+        <w:t xml:space="preserve"> </w:t>
+      </w:r>
+      <w:r>
+        <w:rPr>
+          <w:bCs/>
+          <w:sz w:val="28"/>
+          <w:szCs w:val="28"/>
+        </w:rPr>
+        <w:t>×</w:t>
+      </w:r>
+      <w:r>
+        <w:rPr>
+          <w:bCs/>
+          <w:sz w:val="28"/>
+          <w:szCs w:val="28"/>
+        </w:rPr>
+        <w:t xml:space="preserve"> </w:t>
+      </w:r>
+      <w:r>
+        <w:rPr>
+          <w:bCs/>
+          <w:sz w:val="28"/>
+          <w:szCs w:val="28"/>
+        </w:rPr>
+        <w:t>2</w:t>
+      </w:r>
+      <w:r>
+        <w:rPr>
+          <w:bCs/>
+          <w:sz w:val="28"/>
+          <w:szCs w:val="28"/>
+        </w:rPr>
+        <w:t xml:space="preserve"> </w:t>
+      </w:r>
+      <w:r>
+        <w:rPr>
+          <w:bCs/>
+          <w:sz w:val="28"/>
+          <w:szCs w:val="28"/>
+        </w:rPr>
+        <w:t>=</w:t>
+      </w:r>
+      <w:r>
+        <w:rPr>
+          <w:bCs/>
+          <w:sz w:val="28"/>
+          <w:szCs w:val="28"/>
+        </w:rPr>
+        <w:t xml:space="preserve"> </w:t>
+      </w:r>
+      <w:r>
+        <w:rPr>
+          <w:bCs/>
+          <w:sz w:val="28"/>
+          <w:szCs w:val="28"/>
+        </w:rPr>
+        <w:t>9</w:t>
+      </w:r>
+      <w:r>
+        <w:rPr>
+          <w:bCs/>
+          <w:sz w:val="28"/>
+          <w:szCs w:val="28"/>
+        </w:rPr>
+        <w:t xml:space="preserve"> </w:t>
+      </w:r>
+      <w:r>
+        <w:rPr>
+          <w:bCs/>
+          <w:sz w:val="28"/>
+          <w:szCs w:val="28"/>
+        </w:rPr>
+        <w:t>см².</w:t>
+      </w:r>
+    </w:p>
+    <w:p>
+      <w:pPr>
+        <w:spacing w:line="360" w:lineRule="auto"/>
+        <w:rPr>
+          <w:bCs/>
+          <w:sz w:val="28"/>
+          <w:szCs w:val="28"/>
+        </w:rPr>
+      </w:pPr>
+      <w:r>
+        <w:rPr>
+          <w:b/>
+          <w:bCs/>
+          <w:sz w:val="28"/>
+          <w:szCs w:val="28"/>
+        </w:rPr>
+        <w:t>Вероятность</w:t>
+      </w:r>
+      <w:r>
+        <w:rPr>
+          <w:b/>
+          <w:bCs/>
+          <w:sz w:val="28"/>
+          <w:szCs w:val="28"/>
+        </w:rPr>
+        <w:t>.</w:t>
+      </w:r>
+      <w:r>
+        <w:rPr>
+          <w:bCs/>
+          <w:sz w:val="28"/>
+          <w:szCs w:val="28"/>
+        </w:rPr>
+        <w:t xml:space="preserve"> </w:t>
+      </w:r>
+      <w:r>
+        <w:rPr>
+          <w:bCs/>
+          <w:sz w:val="28"/>
+          <w:szCs w:val="28"/>
+        </w:rPr>
+        <w:t>Вероятность того, что случайная точка попадет в эту область, равна отношению площади области к площади всего квадрата:</w:t>
+      </w:r>
+      <w:r>
+        <w:rPr>
+          <w:bCs/>
+          <w:sz w:val="28"/>
+          <w:szCs w:val="28"/>
+        </w:rPr>
+        <w:t xml:space="preserve"> </w:t>
+      </w:r>
+      <w:r>
+        <w:rPr>
+          <w:bCs/>
+          <w:sz w:val="28"/>
+          <w:szCs w:val="28"/>
+        </w:rPr>
+        <w:t>P</w:t>
+      </w:r>
+      <w:r>
+        <w:rPr>
+          <w:bCs/>
+          <w:sz w:val="28"/>
+          <w:szCs w:val="28"/>
+        </w:rPr>
+        <w:t xml:space="preserve"> </w:t>
+      </w:r>
+      <w:r>
+        <w:rPr>
+          <w:bCs/>
+          <w:sz w:val="28"/>
+          <w:szCs w:val="28"/>
+        </w:rPr>
+        <w:t>=</w:t>
+      </w:r>
+      <w:r>
+        <w:rPr>
+          <w:bCs/>
+          <w:sz w:val="28"/>
+          <w:szCs w:val="28"/>
+        </w:rPr>
+        <w:t xml:space="preserve"> </w:t>
+      </w:r>
+      <w:r>
+        <w:rPr>
+          <w:bCs/>
+          <w:sz w:val="28"/>
+          <w:szCs w:val="28"/>
+        </w:rPr>
+        <w:t>9</w:t>
+      </w:r>
+      <w:r>
+        <w:rPr>
+          <w:bCs/>
+          <w:sz w:val="28"/>
+          <w:szCs w:val="28"/>
+        </w:rPr>
+        <w:t xml:space="preserve"> </w:t>
+      </w:r>
+      <w:r>
+        <w:rPr>
+          <w:bCs/>
+          <w:sz w:val="28"/>
+          <w:szCs w:val="28"/>
+        </w:rPr>
+        <w:t>/</w:t>
+      </w:r>
+      <w:r>
+        <w:rPr>
+          <w:bCs/>
+          <w:sz w:val="28"/>
+          <w:szCs w:val="28"/>
+        </w:rPr>
+        <w:t xml:space="preserve"> </w:t>
+      </w:r>
+      <w:r>
+        <w:rPr>
+          <w:bCs/>
+          <w:sz w:val="28"/>
+          <w:szCs w:val="28"/>
+        </w:rPr>
+        <w:t>100</w:t>
+      </w:r>
+      <w:r>
+        <w:rPr>
+          <w:bCs/>
+          <w:sz w:val="28"/>
+          <w:szCs w:val="28"/>
+        </w:rPr>
+        <w:t xml:space="preserve"> </w:t>
+      </w:r>
+      <w:r>
+        <w:rPr>
+          <w:bCs/>
+          <w:sz w:val="28"/>
+          <w:szCs w:val="28"/>
+        </w:rPr>
+        <w:t>=</w:t>
+      </w:r>
+      <w:r>
+        <w:rPr>
+          <w:bCs/>
+          <w:sz w:val="28"/>
+          <w:szCs w:val="28"/>
+        </w:rPr>
+        <w:t xml:space="preserve"> </w:t>
+      </w:r>
+      <w:r>
+        <w:rPr>
+          <w:bCs/>
+          <w:sz w:val="28"/>
+          <w:szCs w:val="28"/>
+        </w:rPr>
+        <w:t>0,</w:t>
+      </w:r>
+      <w:r>
+        <w:rPr>
+          <w:bCs/>
+          <w:sz w:val="28"/>
+          <w:szCs w:val="28"/>
+        </w:rPr>
+        <w:t>09</w:t>
+      </w:r>
+      <w:r>
+        <w:rPr>
+          <w:bCs/>
+          <w:sz w:val="28"/>
+          <w:szCs w:val="28"/>
+        </w:rPr>
+        <w:t>.</w:t>
+      </w:r>
+    </w:p>
+    <w:p>
+      <w:pPr>
+        <w:spacing w:line="360" w:lineRule="auto"/>
+        <w:rPr>
+          <w:bCs/>
+          <w:sz w:val="28"/>
+          <w:szCs w:val="28"/>
+        </w:rPr>
+      </w:pPr>
+      <w:r>
+        <w:rPr>
+          <w:b/>
+          <w:bCs/>
+          <w:sz w:val="28"/>
+          <w:szCs w:val="28"/>
+        </w:rPr>
+        <w:lastRenderedPageBreak/>
+        <w:t>Ответ</w:t>
+      </w:r>
+      <w:r>
+        <w:rPr>
+          <w:bCs/>
+          <w:sz w:val="28"/>
+          <w:szCs w:val="28"/>
+        </w:rPr>
+        <w:t>: вероятность равна 0,09 или 9%.</w:t>
+      </w:r>
+    </w:p>
+    <w:p>
+      <w:pPr>
+        <w:rPr>
+          <w:sz w:val="28"/>
+          <w:szCs w:val="28"/>
+        </w:rPr>
+      </w:pPr>
+      <w:r>
+        <w:rPr>
+          <w:sz w:val="28"/>
+          <w:szCs w:val="28"/>
+        </w:rPr>
+        <w:t xml:space="preserve">Отчеты по остальным практикам и лабораторным работам можно найти на моем репозитории: </w:t>
+      </w:r>
+      <w:hyperlink r:id="rId5" w:history="1">
+        <w:r>
+          <w:rPr>
+            <w:rStyle w:val="a8"/>
+            <w:sz w:val="28"/>
+            <w:szCs w:val="28"/>
+          </w:rPr>
+          <w:t>https://github.com/ironsast/probability-theory-and-mathematical-statistics</w:t>
+        </w:r>
+      </w:hyperlink>
+    </w:p>
+    <w:p>
+      <w:pPr>
+        <w:spacing w:line="360" w:lineRule="auto"/>
         <w:rPr>
           <w:bCs/>
           <w:sz w:val="28"/>
@@ -1754,273 +1891,8 @@
           <w:lang w:val="en-US"/>
         </w:rPr>
       </w:pPr>
-      <w:r>
-        <w:rPr>
-          <w:bCs/>
-          <w:sz w:val="28"/>
-          <w:szCs w:val="28"/>
-        </w:rPr>
-        <w:t>Общая площадь двух треугольников: 4,5</w:t>
-      </w:r>
-      <w:r>
-        <w:rPr>
-          <w:bCs/>
-          <w:sz w:val="28"/>
-          <w:szCs w:val="28"/>
-        </w:rPr>
-        <w:t xml:space="preserve"> </w:t>
-      </w:r>
-      <w:r>
-        <w:rPr>
-          <w:bCs/>
-          <w:sz w:val="28"/>
-          <w:szCs w:val="28"/>
-        </w:rPr>
-        <w:t>×</w:t>
-      </w:r>
-      <w:r>
-        <w:rPr>
-          <w:bCs/>
-          <w:sz w:val="28"/>
-          <w:szCs w:val="28"/>
-        </w:rPr>
-        <w:t xml:space="preserve"> </w:t>
-      </w:r>
-      <w:r>
-        <w:rPr>
-          <w:bCs/>
-          <w:sz w:val="28"/>
-          <w:szCs w:val="28"/>
-        </w:rPr>
-        <w:t>2=9</w:t>
-      </w:r>
-      <w:r>
-        <w:rPr>
-          <w:bCs/>
-          <w:sz w:val="28"/>
-          <w:szCs w:val="28"/>
-        </w:rPr>
-        <w:t xml:space="preserve"> </w:t>
-      </w:r>
-      <w:r>
-        <w:rPr>
-          <w:bCs/>
-          <w:sz w:val="28"/>
-          <w:szCs w:val="28"/>
-        </w:rPr>
-        <w:t>см².</w:t>
-      </w:r>
-    </w:p>
-    <w:p>
-      <w:pPr>
-        <w:rPr>
-          <w:bCs/>
-          <w:sz w:val="28"/>
-          <w:szCs w:val="28"/>
-          <w:lang w:val="en-US"/>
-        </w:rPr>
-      </w:pPr>
-    </w:p>
-    <w:p>
-      <w:pPr>
-        <w:rPr>
-          <w:bCs/>
-          <w:sz w:val="28"/>
-          <w:szCs w:val="28"/>
-        </w:rPr>
-      </w:pPr>
-      <w:r>
-        <w:rPr>
-          <w:b/>
-          <w:bCs/>
-          <w:sz w:val="28"/>
-          <w:szCs w:val="28"/>
-        </w:rPr>
-        <w:t>Шаг 4. Вероятность</w:t>
-      </w:r>
-      <w:r>
-        <w:rPr>
-          <w:bCs/>
-          <w:sz w:val="28"/>
-          <w:szCs w:val="28"/>
-        </w:rPr>
-        <w:br/>
-      </w:r>
-      <w:proofErr w:type="spellStart"/>
-      <w:r>
-        <w:rPr>
-          <w:bCs/>
-          <w:sz w:val="28"/>
-          <w:szCs w:val="28"/>
-        </w:rPr>
-        <w:t>Вероятность</w:t>
-      </w:r>
-      <w:proofErr w:type="spellEnd"/>
-      <w:r>
-        <w:rPr>
-          <w:bCs/>
-          <w:sz w:val="28"/>
-          <w:szCs w:val="28"/>
-        </w:rPr>
-        <w:t xml:space="preserve"> того, что случайная точка попадет в эту область, равна отношению площади области к площади всего квадрата:</w:t>
-      </w:r>
-      <w:r>
-        <w:rPr>
-          <w:bCs/>
-          <w:sz w:val="28"/>
-          <w:szCs w:val="28"/>
-        </w:rPr>
-        <w:br/>
-        <w:t>P</w:t>
-      </w:r>
-      <w:r>
-        <w:rPr>
-          <w:bCs/>
-          <w:sz w:val="28"/>
-          <w:szCs w:val="28"/>
-        </w:rPr>
-        <w:t xml:space="preserve"> </w:t>
-      </w:r>
-      <w:r>
-        <w:rPr>
-          <w:bCs/>
-          <w:sz w:val="28"/>
-          <w:szCs w:val="28"/>
-        </w:rPr>
-        <w:t>=</w:t>
-      </w:r>
-      <w:r>
-        <w:rPr>
-          <w:bCs/>
-          <w:sz w:val="28"/>
-          <w:szCs w:val="28"/>
-        </w:rPr>
-        <w:t xml:space="preserve"> </w:t>
-      </w:r>
-      <w:r>
-        <w:rPr>
-          <w:bCs/>
-          <w:sz w:val="28"/>
-          <w:szCs w:val="28"/>
-        </w:rPr>
-        <w:t>9</w:t>
-      </w:r>
-      <w:r>
-        <w:rPr>
-          <w:bCs/>
-          <w:sz w:val="28"/>
-          <w:szCs w:val="28"/>
-        </w:rPr>
-        <w:t xml:space="preserve"> </w:t>
-      </w:r>
-      <w:r>
-        <w:rPr>
-          <w:bCs/>
-          <w:sz w:val="28"/>
-          <w:szCs w:val="28"/>
-        </w:rPr>
-        <w:t>/</w:t>
-      </w:r>
-      <w:r>
-        <w:rPr>
-          <w:bCs/>
-          <w:sz w:val="28"/>
-          <w:szCs w:val="28"/>
-        </w:rPr>
-        <w:t xml:space="preserve"> </w:t>
-      </w:r>
-      <w:r>
-        <w:rPr>
-          <w:bCs/>
-          <w:sz w:val="28"/>
-          <w:szCs w:val="28"/>
-        </w:rPr>
-        <w:t>100</w:t>
-      </w:r>
-      <w:r>
-        <w:rPr>
-          <w:bCs/>
-          <w:sz w:val="28"/>
-          <w:szCs w:val="28"/>
-        </w:rPr>
-        <w:t xml:space="preserve"> </w:t>
-      </w:r>
-      <w:r>
-        <w:rPr>
-          <w:bCs/>
-          <w:sz w:val="28"/>
-          <w:szCs w:val="28"/>
-        </w:rPr>
-        <w:t>=</w:t>
-      </w:r>
-      <w:r>
-        <w:rPr>
-          <w:bCs/>
-          <w:sz w:val="28"/>
-          <w:szCs w:val="28"/>
-        </w:rPr>
-        <w:t xml:space="preserve"> </w:t>
-      </w:r>
-      <w:r>
-        <w:rPr>
-          <w:bCs/>
-          <w:sz w:val="28"/>
-          <w:szCs w:val="28"/>
-        </w:rPr>
-        <w:t>0,</w:t>
-      </w:r>
-      <w:r>
-        <w:rPr>
-          <w:bCs/>
-          <w:sz w:val="28"/>
-          <w:szCs w:val="28"/>
-        </w:rPr>
-        <w:t>09</w:t>
-      </w:r>
-      <w:r>
-        <w:rPr>
-          <w:bCs/>
-          <w:sz w:val="28"/>
-          <w:szCs w:val="28"/>
-        </w:rPr>
-        <w:t>.</w:t>
-      </w:r>
-    </w:p>
-    <w:p>
-      <w:pPr>
-        <w:rPr>
-          <w:bCs/>
-          <w:sz w:val="28"/>
-          <w:szCs w:val="28"/>
-        </w:rPr>
-      </w:pPr>
-    </w:p>
-    <w:p>
-      <w:pPr>
-        <w:rPr>
-          <w:bCs/>
-          <w:sz w:val="28"/>
-          <w:szCs w:val="28"/>
-          <w:lang w:val="en-US"/>
-        </w:rPr>
-      </w:pPr>
-      <w:r>
-        <w:rPr>
-          <w:b/>
-          <w:bCs/>
-          <w:sz w:val="28"/>
-          <w:szCs w:val="28"/>
-        </w:rPr>
-        <w:t>Ответ</w:t>
-      </w:r>
-      <w:r>
-        <w:rPr>
-          <w:bCs/>
-          <w:sz w:val="28"/>
-          <w:szCs w:val="28"/>
-        </w:rPr>
-        <w:t>: вероятность равна 0,09 или 9%.</w:t>
-      </w:r>
+      <w:bookmarkStart w:id="0" w:name="_GoBack"/>
+      <w:bookmarkEnd w:id="0"/>
     </w:p>
     <w:sectPr>
       <w:pgSz w:w="11906" w:h="16838"/>
@@ -2033,7 +1905,7 @@
 </file>
 
 <file path=word/numbering.xml><?xml version="1.0" encoding="utf-8"?>
-<w:numbering xmlns:wpc="http://schemas.microsoft.com/office/word/2010/wordprocessingCanvas" xmlns:cx="http://schemas.microsoft.com/office/drawing/2014/chartex" xmlns:cx1="http://schemas.microsoft.com/office/drawing/2015/9/8/chartex" xmlns:cx2="http://schemas.microsoft.com/office/drawing/2015/10/21/chartex" xmlns:cx3="http://schemas.microsoft.com/office/drawing/2016/5/9/chartex" xmlns:cx4="http://schemas.microsoft.com/office/drawing/2016/5/10/chartex" xmlns:cx5="http://schemas.microsoft.com/office/drawing/2016/5/11/chartex" xmlns:cx6="http://schemas.microsoft.com/office/drawing/2016/5/12/chartex" xmlns:cx7="http://schemas.microsoft.com/office/drawing/2016/5/13/chartex" xmlns:cx8="http://schemas.microsoft.com/office/drawing/2016/5/14/chartex" xmlns:mc="http://schemas.openxmlformats.org/markup-compatibility/2006" xmlns:aink="http://schemas.microsoft.com/office/drawing/2016/ink" xmlns:am3d="http://schemas.microsoft.com/office/drawing/2017/model3d" xmlns:o="urn:schemas-microsoft-com:office:office" xmlns:oel="http://schemas.microsoft.com/office/2019/extlst" xmlns:r="http://schemas.openxmlformats.org/officeDocument/2006/relationships" xmlns:m="http://schemas.openxmlformats.org/officeDocument/2006/math" xmlns:v="urn:schemas-microsoft-com:vml" xmlns:wp14="http://schemas.microsoft.com/office/word/2010/wordprocessingDrawing" xmlns:wp="http://schemas.openxmlformats.org/drawingml/2006/wordprocessingDrawing" xmlns:w10="urn:schemas-microsoft-com:office:word" xmlns:w="http://schemas.openxmlformats.org/wordprocessingml/2006/main" xmlns:w14="http://schemas.microsoft.com/office/word/2010/wordml" xmlns:w15="http://schemas.microsoft.com/office/word/2012/wordml" xmlns:w16cex="http://schemas.microsoft.com/office/word/2018/wordml/cex" xmlns:w16cid="http://schemas.microsoft.com/office/word/2016/wordml/cid" xmlns:w16="http://schemas.microsoft.com/office/word/2018/wordml" xmlns:w16du="http://schemas.microsoft.com/office/word/2023/wordml/word16du" xmlns:w16sdtdh="http://schemas.microsoft.com/office/word/2020/wordml/sdtdatahash" xmlns:w16sdtfl="http://schemas.microsoft.com/office/word/2024/wordml/sdtformatlock" xmlns:w16se="http://schemas.microsoft.com/office/word/2015/wordml/symex" xmlns:wpg="http://schemas.microsoft.com/office/word/2010/wordprocessingGroup" xmlns:wpi="http://schemas.microsoft.com/office/word/2010/wordprocessingInk" xmlns:wne="http://schemas.microsoft.com/office/word/2006/wordml" xmlns:wps="http://schemas.microsoft.com/office/word/2010/wordprocessingShape" mc:Ignorable="w14 w15 w16se w16cid w16 w16cex w16sdtdh w16sdtfl w16du wp14">
+<w:numbering xmlns:wpc="http://schemas.microsoft.com/office/word/2010/wordprocessingCanvas" xmlns:cx="http://schemas.microsoft.com/office/drawing/2014/chartex" xmlns:cx1="http://schemas.microsoft.com/office/drawing/2015/9/8/chartex" xmlns:cx2="http://schemas.microsoft.com/office/drawing/2015/10/21/chartex" xmlns:cx3="http://schemas.microsoft.com/office/drawing/2016/5/9/chartex" xmlns:cx4="http://schemas.microsoft.com/office/drawing/2016/5/10/chartex" xmlns:cx5="http://schemas.microsoft.com/office/drawing/2016/5/11/chartex" xmlns:cx6="http://schemas.microsoft.com/office/drawing/2016/5/12/chartex" xmlns:cx7="http://schemas.microsoft.com/office/drawing/2016/5/13/chartex" xmlns:cx8="http://schemas.microsoft.com/office/drawing/2016/5/14/chartex" xmlns:mc="http://schemas.openxmlformats.org/markup-compatibility/2006" xmlns:aink="http://schemas.microsoft.com/office/drawing/2016/ink" xmlns:am3d="http://schemas.microsoft.com/office/drawing/2017/model3d" xmlns:o="urn:schemas-microsoft-com:office:office" xmlns:r="http://schemas.openxmlformats.org/officeDocument/2006/relationships" xmlns:m="http://schemas.openxmlformats.org/officeDocument/2006/math" xmlns:v="urn:schemas-microsoft-com:vml" xmlns:wp14="http://schemas.microsoft.com/office/word/2010/wordprocessingDrawing" xmlns:wp="http://schemas.openxmlformats.org/drawingml/2006/wordprocessingDrawing" xmlns:w10="urn:schemas-microsoft-com:office:word" xmlns:w="http://schemas.openxmlformats.org/wordprocessingml/2006/main" xmlns:w14="http://schemas.microsoft.com/office/word/2010/wordml" xmlns:w15="http://schemas.microsoft.com/office/word/2012/wordml" xmlns:w16cid="http://schemas.microsoft.com/office/word/2016/wordml/cid" xmlns:w16se="http://schemas.microsoft.com/office/word/2015/wordml/symex" xmlns:wpg="http://schemas.microsoft.com/office/word/2010/wordprocessingGroup" xmlns:wpi="http://schemas.microsoft.com/office/word/2010/wordprocessingInk" xmlns:wne="http://schemas.microsoft.com/office/word/2006/wordml" xmlns:wps="http://schemas.microsoft.com/office/word/2010/wordprocessingShape" mc:Ignorable="w14 w15 w16se w16cid wp14">
   <w:abstractNum w:abstractNumId="0" w15:restartNumberingAfterBreak="0">
     <w:nsid w:val="0EF615A7"/>
     <w:multiLevelType w:val="multilevel"/>
@@ -2535,23 +2407,23 @@
       </w:pPr>
     </w:lvl>
   </w:abstractNum>
-  <w:num w:numId="1" w16cid:durableId="956374541">
+  <w:num w:numId="1">
     <w:abstractNumId w:val="3"/>
   </w:num>
-  <w:num w:numId="2" w16cid:durableId="562830769">
+  <w:num w:numId="2">
     <w:abstractNumId w:val="1"/>
   </w:num>
-  <w:num w:numId="3" w16cid:durableId="2046833080">
+  <w:num w:numId="3">
     <w:abstractNumId w:val="2"/>
   </w:num>
-  <w:num w:numId="4" w16cid:durableId="743261251">
+  <w:num w:numId="4">
     <w:abstractNumId w:val="0"/>
   </w:num>
 </w:numbering>
 </file>
 
 <file path=word/styles.xml><?xml version="1.0" encoding="utf-8"?>
-<w:styles xmlns:mc="http://schemas.openxmlformats.org/markup-compatibility/2006" xmlns:r="http://schemas.openxmlformats.org/officeDocument/2006/relationships" xmlns:w="http://schemas.openxmlformats.org/wordprocessingml/2006/main" xmlns:w14="http://schemas.microsoft.com/office/word/2010/wordml" xmlns:w15="http://schemas.microsoft.com/office/word/2012/wordml" xmlns:w16cex="http://schemas.microsoft.com/office/word/2018/wordml/cex" xmlns:w16cid="http://schemas.microsoft.com/office/word/2016/wordml/cid" xmlns:w16="http://schemas.microsoft.com/office/word/2018/wordml" xmlns:w16du="http://schemas.microsoft.com/office/word/2023/wordml/word16du" xmlns:w16sdtdh="http://schemas.microsoft.com/office/word/2020/wordml/sdtdatahash" xmlns:w16sdtfl="http://schemas.microsoft.com/office/word/2024/wordml/sdtformatlock" xmlns:w16se="http://schemas.microsoft.com/office/word/2015/wordml/symex" mc:Ignorable="w14 w15 w16se w16cid w16 w16cex w16sdtdh w16sdtfl w16du">
+<w:styles xmlns:mc="http://schemas.openxmlformats.org/markup-compatibility/2006" xmlns:r="http://schemas.openxmlformats.org/officeDocument/2006/relationships" xmlns:w="http://schemas.openxmlformats.org/wordprocessingml/2006/main" xmlns:w14="http://schemas.microsoft.com/office/word/2010/wordml" xmlns:w15="http://schemas.microsoft.com/office/word/2012/wordml" xmlns:w16cid="http://schemas.microsoft.com/office/word/2016/wordml/cid" xmlns:w16se="http://schemas.microsoft.com/office/word/2015/wordml/symex" mc:Ignorable="w14 w15 w16se w16cid">
   <w:docDefaults>
     <w:rPrDefault>
       <w:rPr>
@@ -2563,7 +2435,7 @@
     </w:rPrDefault>
     <w:pPrDefault/>
   </w:docDefaults>
-  <w:latentStyles w:defLockedState="0" w:defUIPriority="99" w:defSemiHidden="0" w:defUnhideWhenUsed="0" w:defQFormat="0" w:count="376">
+  <w:latentStyles w:defLockedState="0" w:defUIPriority="99" w:defSemiHidden="0" w:defUnhideWhenUsed="0" w:defQFormat="0" w:count="375">
     <w:lsdException w:name="Normal" w:uiPriority="0" w:qFormat="1"/>
     <w:lsdException w:name="heading 1" w:uiPriority="9" w:qFormat="1"/>
     <w:lsdException w:name="heading 2" w:semiHidden="1" w:uiPriority="9" w:unhideWhenUsed="1" w:qFormat="1"/>
@@ -2939,7 +2811,6 @@
     <w:lsdException w:name="Smart Hyperlink" w:semiHidden="1" w:unhideWhenUsed="1"/>
     <w:lsdException w:name="Hashtag" w:semiHidden="1" w:unhideWhenUsed="1"/>
     <w:lsdException w:name="Unresolved Mention" w:semiHidden="1" w:unhideWhenUsed="1"/>
-    <w:lsdException w:name="Smart Link" w:semiHidden="1" w:unhideWhenUsed="1"/>
   </w:latentStyles>
   <w:style w:type="paragraph" w:default="1" w:styleId="a">
     <w:name w:val="Normal"/>
@@ -3146,6 +3017,18 @@
       <w:ind w:left="720"/>
       <w:contextualSpacing/>
     </w:pPr>
+  </w:style>
+  <w:style w:type="character" w:styleId="a8">
+    <w:name w:val="Hyperlink"/>
+    <w:basedOn w:val="a0"/>
+    <w:uiPriority w:val="99"/>
+    <w:semiHidden/>
+    <w:unhideWhenUsed/>
+    <w:rsid w:val="000744B0"/>
+    <w:rPr>
+      <w:color w:val="0000FF" w:themeColor="hyperlink"/>
+      <w:u w:val="single"/>
+    </w:rPr>
   </w:style>
 </w:styles>
 </file>

</xml_diff>

<commit_message>
just another hot fixes
</commit_message>
<xml_diff>
--- a/ПРАК1_ТРП-1-23_Тазеев_Р.Р.docx
+++ b/ПРАК1_ТРП-1-23_Тазеев_Р.Р.docx
@@ -327,7 +327,23 @@
           <w:sz w:val="28"/>
           <w:szCs w:val="28"/>
         </w:rPr>
-        <w:t>студент Тазеев Р.Р.</w:t>
+        <w:t xml:space="preserve">студент </w:t>
+      </w:r>
+      <w:proofErr w:type="spellStart"/>
+      <w:r>
+        <w:rPr>
+          <w:sz w:val="28"/>
+          <w:szCs w:val="28"/>
+        </w:rPr>
+        <w:t>Тазеев</w:t>
+      </w:r>
+      <w:proofErr w:type="spellEnd"/>
+      <w:r>
+        <w:rPr>
+          <w:sz w:val="28"/>
+          <w:szCs w:val="28"/>
+        </w:rPr>
+        <w:t xml:space="preserve"> Р.Р.</w:t>
       </w:r>
     </w:p>
     <w:p>
@@ -672,7 +688,25 @@
           <w:sz w:val="28"/>
           <w:szCs w:val="28"/>
         </w:rPr>
-        <w:t xml:space="preserve">Необходимо найти вероятность того, что модуль разности координат точки (x и y ) не превышает 1, то есть </w:t>
+        <w:t xml:space="preserve">Необходимо найти вероятность того, что модуль разности координат точки (x и </w:t>
+      </w:r>
+      <w:proofErr w:type="gramStart"/>
+      <w:r>
+        <w:rPr>
+          <w:bCs/>
+          <w:sz w:val="28"/>
+          <w:szCs w:val="28"/>
+        </w:rPr>
+        <w:t>y )</w:t>
+      </w:r>
+      <w:proofErr w:type="gramEnd"/>
+      <w:r>
+        <w:rPr>
+          <w:bCs/>
+          <w:sz w:val="28"/>
+          <w:szCs w:val="28"/>
+        </w:rPr>
+        <w:t xml:space="preserve"> не превышает 1, то есть </w:t>
       </w:r>
       <w:r>
         <w:rPr>
@@ -1557,7 +1591,25 @@
           <w:sz w:val="28"/>
           <w:szCs w:val="28"/>
         </w:rPr>
-        <w:t>Площадь одного треугольника можно рассчитать как половину произведения основания и высоты. Основание составляет 9 см, высота — 1 см. Тогда площадь одного треугольника равна 4,5 см².</w:t>
+        <w:t xml:space="preserve">Площадь одного треугольника можно </w:t>
+      </w:r>
+      <w:proofErr w:type="gramStart"/>
+      <w:r>
+        <w:rPr>
+          <w:bCs/>
+          <w:sz w:val="28"/>
+          <w:szCs w:val="28"/>
+        </w:rPr>
+        <w:t>рассчитать</w:t>
+      </w:r>
+      <w:proofErr w:type="gramEnd"/>
+      <w:r>
+        <w:rPr>
+          <w:bCs/>
+          <w:sz w:val="28"/>
+          <w:szCs w:val="28"/>
+        </w:rPr>
+        <w:t xml:space="preserve"> как половину произведения основания и высоты. Основание составляет 9 см, высота — 1 см. Тогда площадь одного треугольника равна 4,5 см².</w:t>
       </w:r>
       <w:r>
         <w:rPr>
@@ -1870,29 +1922,26 @@
         </w:rPr>
         <w:t xml:space="preserve">Отчеты по остальным практикам и лабораторным работам можно найти на моем репозитории: </w:t>
       </w:r>
-      <w:hyperlink r:id="rId5" w:history="1">
-        <w:r>
-          <w:rPr>
-            <w:rStyle w:val="a8"/>
-            <w:sz w:val="28"/>
-            <w:szCs w:val="28"/>
-          </w:rPr>
-          <w:t>https://github.com/ironsast/probability-theory-and-mathematical-statistics</w:t>
-        </w:r>
-      </w:hyperlink>
-    </w:p>
-    <w:p>
-      <w:pPr>
-        <w:spacing w:line="360" w:lineRule="auto"/>
-        <w:rPr>
-          <w:bCs/>
-          <w:sz w:val="28"/>
-          <w:szCs w:val="28"/>
-          <w:lang w:val="en-US"/>
-        </w:rPr>
-      </w:pPr>
+      <w:r>
+        <w:rPr>
+          <w:rStyle w:val="a8"/>
+          <w:sz w:val="28"/>
+          <w:szCs w:val="28"/>
+        </w:rPr>
+        <w:t>https://github.com/ironsast/kpfu-probability-theory-and-mathematical-statistics</w:t>
+      </w:r>
       <w:bookmarkStart w:id="0" w:name="_GoBack"/>
       <w:bookmarkEnd w:id="0"/>
+    </w:p>
+    <w:p>
+      <w:pPr>
+        <w:spacing w:line="360" w:lineRule="auto"/>
+        <w:rPr>
+          <w:bCs/>
+          <w:sz w:val="28"/>
+          <w:szCs w:val="28"/>
+        </w:rPr>
+      </w:pPr>
     </w:p>
     <w:sectPr>
       <w:pgSz w:w="11906" w:h="16838"/>

</xml_diff>